<commit_message>
Update formatting for chapters.
</commit_message>
<xml_diff>
--- a/my-diploma/report/05. Introduction.docx
+++ b/my-diploma/report/05. Introduction.docx
@@ -5,7 +5,8 @@
     <w:p>
       <w:pPr>
         <w:pStyle w:val="1"/>
-        <w:spacing w:before="0" w:after="0" w:line="23" w:lineRule="atLeast"/>
+        <w:widowControl w:val="0"/>
+        <w:spacing w:before="0" w:after="0"/>
         <w:rPr>
           <w:sz w:val="28"/>
           <w:szCs w:val="28"/>
@@ -25,15 +26,17 @@
     </w:p>
     <w:p>
       <w:pPr>
-        <w:spacing w:after="0" w:line="23" w:lineRule="atLeast"/>
-        <w:ind w:firstLine="709"/>
-        <w:rPr>
-          <w:lang w:val="ru-RU"/>
-        </w:rPr>
-      </w:pPr>
-    </w:p>
-    <w:p>
-      <w:pPr>
+        <w:widowControl w:val="0"/>
+        <w:spacing w:after="0" w:line="240" w:lineRule="auto"/>
+        <w:ind w:firstLine="709"/>
+        <w:rPr>
+          <w:lang w:val="ru-RU"/>
+        </w:rPr>
+      </w:pPr>
+    </w:p>
+    <w:p>
+      <w:pPr>
+        <w:widowControl w:val="0"/>
         <w:spacing w:after="0" w:line="240" w:lineRule="auto"/>
         <w:ind w:firstLine="709"/>
         <w:jc w:val="both"/>
@@ -68,6 +71,7 @@
     </w:p>
     <w:p>
       <w:pPr>
+        <w:widowControl w:val="0"/>
         <w:spacing w:after="0" w:line="240" w:lineRule="auto"/>
         <w:ind w:firstLine="709"/>
         <w:jc w:val="both"/>
@@ -84,6 +88,7 @@
     </w:p>
     <w:p>
       <w:pPr>
+        <w:widowControl w:val="0"/>
         <w:spacing w:after="0" w:line="240" w:lineRule="auto"/>
         <w:ind w:firstLine="709"/>
         <w:jc w:val="both"/>
@@ -100,6 +105,7 @@
     </w:p>
     <w:p>
       <w:pPr>
+        <w:widowControl w:val="0"/>
         <w:spacing w:after="0" w:line="240" w:lineRule="auto"/>
         <w:ind w:firstLine="709"/>
         <w:jc w:val="both"/>
@@ -128,6 +134,7 @@
     </w:p>
     <w:p>
       <w:pPr>
+        <w:widowControl w:val="0"/>
         <w:spacing w:after="0" w:line="240" w:lineRule="auto"/>
         <w:ind w:firstLine="709"/>
         <w:jc w:val="both"/>
@@ -162,6 +169,7 @@
     </w:p>
     <w:p>
       <w:pPr>
+        <w:widowControl w:val="0"/>
         <w:spacing w:after="0" w:line="240" w:lineRule="auto"/>
         <w:ind w:firstLine="709"/>
         <w:jc w:val="both"/>
@@ -192,6 +200,7 @@
     </w:p>
     <w:p>
       <w:pPr>
+        <w:widowControl w:val="0"/>
         <w:spacing w:after="0" w:line="240" w:lineRule="auto"/>
         <w:ind w:firstLine="709"/>
         <w:jc w:val="both"/>
@@ -250,6 +259,7 @@
     </w:p>
     <w:p>
       <w:pPr>
+        <w:widowControl w:val="0"/>
         <w:spacing w:after="0" w:line="240" w:lineRule="auto"/>
         <w:ind w:firstLine="709"/>
         <w:jc w:val="both"/>
@@ -266,6 +276,7 @@
     </w:p>
     <w:p>
       <w:pPr>
+        <w:widowControl w:val="0"/>
         <w:spacing w:after="0" w:line="240" w:lineRule="auto"/>
         <w:ind w:firstLine="709"/>
         <w:jc w:val="both"/>
@@ -273,188 +284,191 @@
           <w:lang w:val="ru-RU"/>
         </w:rPr>
       </w:pPr>
+      <w:r>
+        <w:rPr>
+          <w:lang w:val="ru-RU"/>
+        </w:rPr>
+        <w:t xml:space="preserve">Таким образом, необходимо проанализировать условия, в которых </w:t>
+      </w:r>
+      <w:r>
+        <w:rPr>
+          <w:lang w:val="ru-RU"/>
+        </w:rPr>
+        <w:lastRenderedPageBreak/>
+        <w:t xml:space="preserve">приходится работать на данный момент автомобильным дилерам. </w:t>
+      </w:r>
+    </w:p>
+    <w:p>
+      <w:pPr>
+        <w:widowControl w:val="0"/>
+        <w:spacing w:after="0" w:line="240" w:lineRule="auto"/>
+        <w:ind w:firstLine="709"/>
+        <w:jc w:val="both"/>
+        <w:rPr>
+          <w:lang w:val="ru-RU"/>
+        </w:rPr>
+      </w:pPr>
+      <w:r>
+        <w:rPr>
+          <w:lang w:val="ru-RU"/>
+        </w:rPr>
+        <w:t>Нужно учитывать требования, которые ставятся к системе. Также необходимо разрешить проблемы и задачи, которые возникают при проектировании системы.</w:t>
+      </w:r>
+    </w:p>
+    <w:p>
+      <w:pPr>
+        <w:widowControl w:val="0"/>
+        <w:spacing w:after="0" w:line="240" w:lineRule="auto"/>
+        <w:ind w:firstLine="709"/>
+        <w:jc w:val="both"/>
+        <w:rPr>
+          <w:lang w:val="ru-RU"/>
+        </w:rPr>
+      </w:pPr>
+      <w:r>
+        <w:rPr>
+          <w:lang w:val="ru-RU"/>
+        </w:rPr>
+        <w:t xml:space="preserve">Учитывая все выше сказанное, были поставлены основные цели дипломного проекта. </w:t>
+      </w:r>
+    </w:p>
+    <w:p>
+      <w:pPr>
+        <w:widowControl w:val="0"/>
+        <w:spacing w:after="0" w:line="240" w:lineRule="auto"/>
+        <w:ind w:firstLine="709"/>
+        <w:jc w:val="both"/>
+        <w:rPr>
+          <w:lang w:val="ru-RU"/>
+        </w:rPr>
+      </w:pPr>
+      <w:r>
+        <w:rPr>
+          <w:lang w:val="ru-RU"/>
+        </w:rPr>
+        <w:t>Необходимо реализовать программный модуль управления продажами автомобилей. При этом данный модуль должен иметь механизм управления и настройки существующих данных в системе.</w:t>
+      </w:r>
+    </w:p>
+    <w:p>
+      <w:pPr>
+        <w:widowControl w:val="0"/>
+        <w:spacing w:after="0" w:line="240" w:lineRule="auto"/>
+        <w:ind w:firstLine="709"/>
+        <w:jc w:val="both"/>
+        <w:rPr>
+          <w:lang w:val="ru-RU"/>
+        </w:rPr>
+      </w:pPr>
+      <w:r>
+        <w:rPr>
+          <w:lang w:val="ru-RU"/>
+        </w:rPr>
+        <w:t xml:space="preserve">Необходимо реализовать средства добавления данных в систему. При этом необходимо учитывать требование сохранения этих данных в системе </w:t>
+      </w:r>
+      <w:proofErr w:type="gramStart"/>
+      <w:r>
+        <w:rPr>
+          <w:lang w:val="ru-RU"/>
+        </w:rPr>
+        <w:t>актуальными</w:t>
+      </w:r>
+      <w:proofErr w:type="gramEnd"/>
+      <w:r>
+        <w:rPr>
+          <w:lang w:val="ru-RU"/>
+        </w:rPr>
+        <w:t>.</w:t>
+      </w:r>
+    </w:p>
+    <w:p>
+      <w:pPr>
+        <w:widowControl w:val="0"/>
+        <w:spacing w:after="0" w:line="240" w:lineRule="auto"/>
+        <w:ind w:firstLine="709"/>
+        <w:jc w:val="both"/>
+        <w:rPr>
+          <w:lang w:val="ru-RU"/>
+        </w:rPr>
+      </w:pPr>
+      <w:r>
+        <w:rPr>
+          <w:lang w:val="ru-RU"/>
+        </w:rPr>
+        <w:t>Нужно разработать простой и понятный механизм настройки и манипулирования системы. Все действия, которые пользователи производят с ней, например, запрос о покупке автомобиля</w:t>
+      </w:r>
+      <w:r>
+        <w:rPr>
+          <w:lang w:val="ru-RU"/>
+        </w:rPr>
+        <w:t xml:space="preserve"> или о выполнении сервисных работ</w:t>
+      </w:r>
+      <w:r>
+        <w:rPr>
+          <w:lang w:val="ru-RU"/>
+        </w:rPr>
+        <w:t xml:space="preserve">, должны быстро </w:t>
+      </w:r>
+      <w:r>
+        <w:rPr>
+          <w:lang w:val="ru-RU"/>
+        </w:rPr>
+        <w:t>отслеживаться и в кратчайшие сроки передаваться на обработку соответствующим людям.</w:t>
+      </w:r>
+    </w:p>
+    <w:p>
+      <w:pPr>
+        <w:widowControl w:val="0"/>
+        <w:spacing w:after="0" w:line="240" w:lineRule="auto"/>
+        <w:ind w:firstLine="709"/>
+        <w:jc w:val="both"/>
+        <w:rPr>
+          <w:lang w:val="ru-RU"/>
+        </w:rPr>
+      </w:pPr>
+      <w:r>
+        <w:rPr>
+          <w:lang w:val="ru-RU"/>
+        </w:rPr>
+        <w:t xml:space="preserve">При всем этом система должна иметь удобный и приятный интерфейс пользователя, который будет адаптивно отображаться на всех устройствах под управления операционными системами </w:t>
+      </w:r>
+      <w:proofErr w:type="spellStart"/>
+      <w:r>
+        <w:rPr>
+          <w:lang w:val="en-US"/>
+        </w:rPr>
+        <w:t>iOS</w:t>
+      </w:r>
+      <w:proofErr w:type="spellEnd"/>
+      <w:r>
+        <w:rPr>
+          <w:lang w:val="ru-RU"/>
+        </w:rPr>
+        <w:t xml:space="preserve"> </w:t>
+      </w:r>
+      <w:r>
+        <w:rPr>
+          <w:lang w:val="ru-RU"/>
+        </w:rPr>
+        <w:t xml:space="preserve">или </w:t>
+      </w:r>
+      <w:r>
+        <w:rPr>
+          <w:lang w:val="en-US"/>
+        </w:rPr>
+        <w:t>Android</w:t>
+      </w:r>
+      <w:r>
+        <w:rPr>
+          <w:lang w:val="ru-RU"/>
+        </w:rPr>
+        <w:t>.</w:t>
+      </w:r>
       <w:bookmarkStart w:id="1" w:name="_GoBack"/>
       <w:bookmarkEnd w:id="1"/>
-      <w:r>
-        <w:rPr>
-          <w:lang w:val="ru-RU"/>
-        </w:rPr>
-        <w:lastRenderedPageBreak/>
-        <w:t xml:space="preserve">Таким образом, необходимо проанализировать условия, в которых приходится работать на данный момент автомобильным дилерам. </w:t>
-      </w:r>
-    </w:p>
-    <w:p>
-      <w:pPr>
-        <w:spacing w:after="0" w:line="240" w:lineRule="auto"/>
-        <w:ind w:firstLine="709"/>
-        <w:jc w:val="both"/>
-        <w:rPr>
-          <w:lang w:val="ru-RU"/>
-        </w:rPr>
-      </w:pPr>
-      <w:r>
-        <w:rPr>
-          <w:lang w:val="ru-RU"/>
-        </w:rPr>
-        <w:t>Нужно учитывать требования, которые ставятся к системе. Также необходимо разрешить проблемы и задачи, которые возникают при проектировании системы.</w:t>
-      </w:r>
-    </w:p>
-    <w:p>
-      <w:pPr>
-        <w:spacing w:after="0" w:line="240" w:lineRule="auto"/>
-        <w:ind w:firstLine="709"/>
-        <w:jc w:val="both"/>
-        <w:rPr>
-          <w:lang w:val="ru-RU"/>
-        </w:rPr>
-      </w:pPr>
-      <w:r>
-        <w:rPr>
-          <w:lang w:val="ru-RU"/>
-        </w:rPr>
-        <w:t xml:space="preserve">Учитывая все выше сказанное, были поставлены основные цели дипломного проекта. </w:t>
-      </w:r>
-    </w:p>
-    <w:p>
-      <w:pPr>
-        <w:spacing w:after="0" w:line="240" w:lineRule="auto"/>
-        <w:ind w:firstLine="709"/>
-        <w:jc w:val="both"/>
-        <w:rPr>
-          <w:lang w:val="ru-RU"/>
-        </w:rPr>
-      </w:pPr>
-      <w:r>
-        <w:rPr>
-          <w:lang w:val="ru-RU"/>
-        </w:rPr>
-        <w:t>Необходимо реализовать программный модуль управления продажами автомобилей. При этом данный модуль должен иметь механизм управления и настройки существующих данных в системе.</w:t>
-      </w:r>
-    </w:p>
-    <w:p>
-      <w:pPr>
-        <w:spacing w:after="0" w:line="240" w:lineRule="auto"/>
-        <w:ind w:firstLine="709"/>
-        <w:jc w:val="both"/>
-        <w:rPr>
-          <w:lang w:val="ru-RU"/>
-        </w:rPr>
-      </w:pPr>
-      <w:r>
-        <w:rPr>
-          <w:lang w:val="ru-RU"/>
-        </w:rPr>
-        <w:t xml:space="preserve">Необходимо реализовать средства добавления данных в систему. При этом необходимо учитывать требование сохранения этих данных в системе </w:t>
-      </w:r>
-      <w:proofErr w:type="gramStart"/>
-      <w:r>
-        <w:rPr>
-          <w:lang w:val="ru-RU"/>
-        </w:rPr>
-        <w:t>актуальными</w:t>
-      </w:r>
-      <w:proofErr w:type="gramEnd"/>
-      <w:r>
-        <w:rPr>
-          <w:lang w:val="ru-RU"/>
-        </w:rPr>
-        <w:t>.</w:t>
-      </w:r>
-    </w:p>
-    <w:p>
-      <w:pPr>
-        <w:spacing w:after="0" w:line="240" w:lineRule="auto"/>
-        <w:ind w:firstLine="709"/>
-        <w:jc w:val="both"/>
-        <w:rPr>
-          <w:lang w:val="ru-RU"/>
-        </w:rPr>
-      </w:pPr>
-      <w:r>
-        <w:rPr>
-          <w:lang w:val="ru-RU"/>
-        </w:rPr>
-        <w:t>Нужно разработать простой и понятный механизм настройки и манипулирования системы. Все действия, которые пользователи производят с ней, например, запрос о покупке автомобиля</w:t>
-      </w:r>
-      <w:r>
-        <w:rPr>
-          <w:lang w:val="ru-RU"/>
-        </w:rPr>
-        <w:t xml:space="preserve"> или о выполнении сервисных работ</w:t>
-      </w:r>
-      <w:r>
-        <w:rPr>
-          <w:lang w:val="ru-RU"/>
-        </w:rPr>
-        <w:t xml:space="preserve">, должны быстро </w:t>
-      </w:r>
-      <w:r>
-        <w:rPr>
-          <w:lang w:val="ru-RU"/>
-        </w:rPr>
-        <w:t>отслеживаться и в кратчайшие сроки передаваться на обработку соответствующим людям.</w:t>
-      </w:r>
-    </w:p>
-    <w:p>
-      <w:pPr>
-        <w:spacing w:after="0" w:line="240" w:lineRule="auto"/>
-        <w:ind w:firstLine="709"/>
-        <w:jc w:val="both"/>
-        <w:rPr>
-          <w:lang w:val="ru-RU"/>
-        </w:rPr>
-      </w:pPr>
-      <w:r>
-        <w:rPr>
-          <w:lang w:val="ru-RU"/>
-        </w:rPr>
-        <w:t xml:space="preserve">При всем этом система должна иметь удобный и приятный интерфейс пользователя, который будет адаптивно отображаться на всех устройствах под управления операционными системами </w:t>
-      </w:r>
-      <w:proofErr w:type="spellStart"/>
-      <w:r>
-        <w:rPr>
-          <w:lang w:val="en-US"/>
-        </w:rPr>
-        <w:t>iOS</w:t>
-      </w:r>
-      <w:proofErr w:type="spellEnd"/>
-      <w:r>
-        <w:rPr>
-          <w:lang w:val="ru-RU"/>
-        </w:rPr>
-        <w:t xml:space="preserve"> </w:t>
-      </w:r>
-      <w:r>
-        <w:rPr>
-          <w:lang w:val="ru-RU"/>
-        </w:rPr>
-        <w:t xml:space="preserve">или </w:t>
-      </w:r>
-      <w:r>
-        <w:rPr>
-          <w:lang w:val="en-US"/>
-        </w:rPr>
-        <w:t>Android</w:t>
-      </w:r>
-      <w:r>
-        <w:rPr>
-          <w:lang w:val="ru-RU"/>
-        </w:rPr>
-        <w:t>.</w:t>
-      </w:r>
-    </w:p>
-    <w:p>
-      <w:pPr>
-        <w:jc w:val="both"/>
-        <w:rPr>
-          <w:lang w:val="ru-RU"/>
-        </w:rPr>
-      </w:pPr>
     </w:p>
     <w:sectPr>
-      <w:footerReference w:type="default" r:id="rId8"/>
       <w:pgSz w:w="11906" w:h="16838"/>
-      <w:pgMar w:top="1134" w:right="850" w:bottom="1134" w:left="1701" w:header="708" w:footer="708" w:gutter="0"/>
+      <w:pgMar w:top="1134" w:right="851" w:bottom="1531" w:left="1701" w:header="709" w:footer="709" w:gutter="0"/>
       <w:pgNumType w:start="6"/>
       <w:cols w:space="708"/>
       <w:docGrid w:linePitch="360"/>
@@ -486,53 +500,6 @@
     </w:p>
   </w:endnote>
 </w:endnotes>
-</file>
-
-<file path=word/footer1.xml><?xml version="1.0" encoding="utf-8"?>
-<w:ftr xmlns:wpc="http://schemas.microsoft.com/office/word/2010/wordprocessingCanvas" xmlns:mc="http://schemas.openxmlformats.org/markup-compatibility/2006" xmlns:o="urn:schemas-microsoft-com:office:office" xmlns:r="http://schemas.openxmlformats.org/officeDocument/2006/relationships" xmlns:m="http://schemas.openxmlformats.org/officeDocument/2006/math" xmlns:v="urn:schemas-microsoft-com:vml" xmlns:wp14="http://schemas.microsoft.com/office/word/2010/wordprocessingDrawing" xmlns:wp="http://schemas.openxmlformats.org/drawingml/2006/wordprocessingDrawing" xmlns:w10="urn:schemas-microsoft-com:office:word" xmlns:w="http://schemas.openxmlformats.org/wordprocessingml/2006/main" xmlns:w14="http://schemas.microsoft.com/office/word/2010/wordml" xmlns:wpg="http://schemas.microsoft.com/office/word/2010/wordprocessingGroup" xmlns:wpi="http://schemas.microsoft.com/office/word/2010/wordprocessingInk" xmlns:wne="http://schemas.microsoft.com/office/word/2006/wordml" xmlns:wps="http://schemas.microsoft.com/office/word/2010/wordprocessingShape" mc:Ignorable="w14 wp14">
-  <w:sdt>
-    <w:sdtPr>
-      <w:id w:val="-609738572"/>
-      <w:docPartObj>
-        <w:docPartGallery w:val="Page Numbers (Bottom of Page)"/>
-        <w:docPartUnique/>
-      </w:docPartObj>
-    </w:sdtPr>
-    <w:sdtEndPr/>
-    <w:sdtContent>
-      <w:p>
-        <w:pPr>
-          <w:pStyle w:val="a7"/>
-          <w:jc w:val="right"/>
-        </w:pPr>
-        <w:r>
-          <w:fldChar w:fldCharType="begin"/>
-        </w:r>
-        <w:r>
-          <w:instrText>PAGE   \* MERGEFORMAT</w:instrText>
-        </w:r>
-        <w:r>
-          <w:fldChar w:fldCharType="separate"/>
-        </w:r>
-        <w:r>
-          <w:rPr>
-            <w:noProof/>
-            <w:lang w:val="ru-RU"/>
-          </w:rPr>
-          <w:t>6</w:t>
-        </w:r>
-        <w:r>
-          <w:fldChar w:fldCharType="end"/>
-        </w:r>
-      </w:p>
-    </w:sdtContent>
-  </w:sdt>
-  <w:p>
-    <w:pPr>
-      <w:pStyle w:val="a7"/>
-    </w:pPr>
-  </w:p>
-</w:ftr>
 </file>
 
 <file path=word/footnotes.xml><?xml version="1.0" encoding="utf-8"?>
@@ -1494,7 +1461,7 @@
 </file>
 
 <file path=customXml/itemProps1.xml><?xml version="1.0" encoding="utf-8"?>
-<ds:datastoreItem xmlns:ds="http://schemas.openxmlformats.org/officeDocument/2006/customXml" ds:itemID="{EC3E538A-57A7-4B73-8E14-2ACD17C3C681}">
+<ds:datastoreItem xmlns:ds="http://schemas.openxmlformats.org/officeDocument/2006/customXml" ds:itemID="{DB50948D-F994-4BA2-8CE8-08B7A6A1A38F}">
   <ds:schemaRefs>
     <ds:schemaRef ds:uri="http://schemas.openxmlformats.org/officeDocument/2006/bibliography"/>
   </ds:schemaRefs>

</xml_diff>